<commit_message>
Save before connect string changes
</commit_message>
<xml_diff>
--- a/README-Developer.docx
+++ b/README-Developer.docx
@@ -277,26 +277,6 @@
     </w:p>
     <w:p>
       <w:pPr>
-        <w:pStyle w:val="FirstParagraph"/>
-      </w:pPr>
-      <w:r>
-        <w:t>If you have Cygwin installed, you can use th</w:t>
-      </w:r>
-      <w:r>
-        <w:t xml:space="preserve">e </w:t>
-      </w:r>
-      <w:r>
-        <w:rPr>
-          <w:rStyle w:val="VerbatimChar"/>
-        </w:rPr>
-        <w:t>run-loader.sh</w:t>
-      </w:r>
-      <w:r>
-        <w:t xml:space="preserve"> script to load all files in the “xml” directory at one time.</w:t>
-      </w:r>
-    </w:p>
-    <w:p>
-      <w:pPr>
         <w:pStyle w:val="Heading3"/>
         <w:spacing w:after="240"/>
       </w:pPr>
@@ -304,9 +284,7 @@
       <w:r>
         <w:t>How to Build and Deploy</w:t>
       </w:r>
-      <w:bookmarkStart w:id="5" w:name="_GoBack"/>
       <w:bookmarkEnd w:id="4"/>
-      <w:bookmarkEnd w:id="5"/>
     </w:p>
     <w:p>
       <w:pPr>
@@ -316,7 +294,10 @@
         </w:numPr>
       </w:pPr>
       <w:r>
-        <w:t xml:space="preserve">Open a command window and run </w:t>
+        <w:t>Open a command windo</w:t>
+      </w:r>
+      <w:r>
+        <w:t xml:space="preserve">w and run </w:t>
       </w:r>
       <w:r>
         <w:rPr>
@@ -336,7 +317,12 @@
         </w:numPr>
       </w:pPr>
       <w:r>
-        <w:t>Run the Python installer for the LoadApp by entering:</w:t>
+        <w:t>Run the Python installer for the L</w:t>
+      </w:r>
+      <w:bookmarkStart w:id="5" w:name="_GoBack"/>
+      <w:bookmarkEnd w:id="5"/>
+      <w:r>
+        <w:t>oadApp by entering:</w:t>
       </w:r>
     </w:p>
     <w:p>
@@ -388,10 +374,10 @@
         </w:numPr>
       </w:pPr>
       <w:r>
-        <w:t>The installer will create two folders, LoadApp and LinkApp, under the “dist” folder (you should tell TortoiseSVN to ignore the “dist” and “build” folders). The two directories will contain the sam</w:t>
-      </w:r>
-      <w:r>
-        <w:t xml:space="preserve">e runtime libraries, so it is recommended that you copy </w:t>
+        <w:t xml:space="preserve">The installer will create two folders, LoadApp and LinkApp, under the “dist” </w:t>
+      </w:r>
+      <w:r>
+        <w:t xml:space="preserve">folder (you should tell TortoiseSVN to ignore the “dist” and “build” folders). The two directories will contain the same runtime libraries, so it is recommended that you copy </w:t>
       </w:r>
       <w:r>
         <w:rPr>
@@ -409,7 +395,10 @@
         <w:t>LoadApp</w:t>
       </w:r>
       <w:r>
-        <w:t xml:space="preserve"> directory and then delete the LinkApp directory. You should now have all of the executables and runtime libraries in the LoadApp directory.</w:t>
+        <w:t xml:space="preserve"> directory and then delete the LinkApp director</w:t>
+      </w:r>
+      <w:r>
+        <w:t>y. You should now have all of the executables and runtime libraries in the LoadApp directory.</w:t>
       </w:r>
     </w:p>
     <w:p>
@@ -420,10 +409,7 @@
         </w:numPr>
       </w:pPr>
       <w:r>
-        <w:t>In the LoadApp directory,</w:t>
-      </w:r>
-      <w:r>
-        <w:t xml:space="preserve"> verify that that </w:t>
+        <w:t xml:space="preserve">In the LoadApp directory, verify that that </w:t>
       </w:r>
       <w:r>
         <w:rPr>
@@ -443,7 +429,10 @@
         </w:numPr>
       </w:pPr>
       <w:r>
-        <w:t>Zip (or 7z) the LoadApp directory to a file named VeracodeLoad_YYYY-MM-DD.zip.</w:t>
+        <w:t>Zip (or 7z) the Lo</w:t>
+      </w:r>
+      <w:r>
+        <w:t>adApp directory to a file named VeracodeLoad_YYYY-MM-DD.zip.</w:t>
       </w:r>
     </w:p>
     <w:p>
@@ -454,10 +443,7 @@
         </w:numPr>
       </w:pPr>
       <w:r>
-        <w:t>There is no install program, users can just unzip the file</w:t>
-      </w:r>
-      <w:r>
-        <w:t xml:space="preserve"> into a local directory. They will need to manually create Deskstop shortcuts to LoadApp.exe and LinkApp.exe.</w:t>
+        <w:t>There is no install program, users can just unzip the file into a local directory. They will need to manually create Deskstop shortcuts to LoadApp.exe and LinkApp.exe.</w:t>
       </w:r>
     </w:p>
     <w:p>
@@ -468,7 +454,10 @@
         </w:numPr>
       </w:pPr>
       <w:r>
-        <w:t>To uninstall, simply delete the LoadApp folder.</w:t>
+        <w:t>To uninstall, simply delete</w:t>
+      </w:r>
+      <w:r>
+        <w:t xml:space="preserve"> the LoadApp folder.</w:t>
       </w:r>
     </w:p>
     <w:sectPr>
@@ -529,7 +518,7 @@
   <w:abstractNum w:abstractNumId="0" w15:restartNumberingAfterBreak="0">
     <w:nsid w:val="EA454B4C"/>
     <w:multiLevelType w:val="multilevel"/>
-    <w:tmpl w:val="B114BE54"/>
+    <w:tmpl w:val="FC1C6734"/>
     <w:lvl w:ilvl="0">
       <w:start w:val="1"/>
       <w:numFmt w:val="decimal"/>
@@ -642,7 +631,7 @@
   <w:abstractNum w:abstractNumId="1" w15:restartNumberingAfterBreak="0">
     <w:nsid w:val="170CD2DE"/>
     <w:multiLevelType w:val="multilevel"/>
-    <w:tmpl w:val="2D4C0DCC"/>
+    <w:tmpl w:val="4FECA0EC"/>
     <w:lvl w:ilvl="0">
       <w:numFmt w:val="bullet"/>
       <w:lvlText w:val=" "/>
@@ -746,7 +735,7 @@
   <w:abstractNum w:abstractNumId="2" w15:restartNumberingAfterBreak="0">
     <w:nsid w:val="2C1AE401"/>
     <w:multiLevelType w:val="multilevel"/>
-    <w:tmpl w:val="C96E0A7C"/>
+    <w:tmpl w:val="EEB06902"/>
     <w:lvl w:ilvl="0">
       <w:numFmt w:val="bullet"/>
       <w:lvlText w:val=" "/>

</xml_diff>